<commit_message>
Toggleled using Output compair channel 1, timer 2
</commit_message>
<xml_diff>
--- a/stm32_timer_all.docx
+++ b/stm32_timer_all.docx
@@ -794,6 +794,184 @@
         </w:rPr>
         <w:t xml:space="preserve">On the other hand one pulse in cr1 can also be used to detect the count. </w:t>
       </w:r>
+    </w:p>
+    <w:p>
+      <w:pPr>
+        <w:pStyle w:val="Heading2"/>
+        <w:jc w:val="center"/>
+        <w:rPr>
+          <w:lang w:val="en-US"/>
+        </w:rPr>
+      </w:pPr>
+      <w:r>
+        <w:rPr>
+          <w:lang w:val="en-US"/>
+        </w:rPr>
+        <w:t>One pulse</w:t>
+      </w:r>
+    </w:p>
+    <w:p>
+      <w:pPr>
+        <w:rPr>
+          <w:lang w:val="en-US"/>
+        </w:rPr>
+      </w:pPr>
+      <w:r>
+        <w:rPr>
+          <w:lang w:val="en-US"/>
+        </w:rPr>
+        <w:t>In CR1 bit 3 (OPM) is one pulse mode. If it is enableed, the counterwill stop afte single pulse… then it need to be enable again by setting CEN in CR1 bit 0;</w:t>
+      </w:r>
+    </w:p>
+    <w:p>
+      <w:pPr>
+        <w:rPr>
+          <w:lang w:val="en-US"/>
+        </w:rPr>
+      </w:pPr>
+      <w:r>
+        <w:rPr>
+          <w:lang w:val="en-US"/>
+        </w:rPr>
+        <w:drawing>
+          <wp:inline distT="0" distB="0" distL="0" distR="0" wp14:anchorId="1DD9FDC8" wp14:editId="2210C0BC">
+            <wp:extent cx="5943600" cy="1330960"/>
+            <wp:effectExtent l="0" t="0" r="0" b="2540"/>
+            <wp:docPr id="9" name="Picture 9"/>
+            <wp:cNvGraphicFramePr>
+              <a:graphicFrameLocks xmlns:a="http://schemas.openxmlformats.org/drawingml/2006/main" noChangeAspect="1"/>
+            </wp:cNvGraphicFramePr>
+            <a:graphic xmlns:a="http://schemas.openxmlformats.org/drawingml/2006/main">
+              <a:graphicData uri="http://schemas.openxmlformats.org/drawingml/2006/picture">
+                <pic:pic xmlns:pic="http://schemas.openxmlformats.org/drawingml/2006/picture">
+                  <pic:nvPicPr>
+                    <pic:cNvPr id="1" name=""/>
+                    <pic:cNvPicPr/>
+                  </pic:nvPicPr>
+                  <pic:blipFill>
+                    <a:blip r:embed="rId10"/>
+                    <a:stretch>
+                      <a:fillRect/>
+                    </a:stretch>
+                  </pic:blipFill>
+                  <pic:spPr>
+                    <a:xfrm>
+                      <a:off x="0" y="0"/>
+                      <a:ext cx="5943600" cy="1330960"/>
+                    </a:xfrm>
+                    <a:prstGeom prst="rect">
+                      <a:avLst/>
+                    </a:prstGeom>
+                  </pic:spPr>
+                </pic:pic>
+              </a:graphicData>
+            </a:graphic>
+          </wp:inline>
+        </w:drawing>
+      </w:r>
+    </w:p>
+    <w:p>
+      <w:pPr>
+        <w:rPr>
+          <w:lang w:val="en-US"/>
+        </w:rPr>
+      </w:pPr>
+      <w:r>
+        <w:rPr>
+          <w:lang w:val="en-US"/>
+        </w:rPr>
+        <w:t xml:space="preserve">This feature canbe used to </w:t>
+      </w:r>
+      <w:r>
+        <w:rPr>
+          <w:lang w:val="en-US"/>
+        </w:rPr>
+        <w:t xml:space="preserve">make delay function. </w:t>
+      </w:r>
+    </w:p>
+    <w:p>
+      <w:pPr>
+        <w:pStyle w:val="Heading2"/>
+        <w:jc w:val="center"/>
+      </w:pPr>
+      <w:r>
+        <w:t>Output Compare Mode</w:t>
+      </w:r>
+    </w:p>
+    <w:p>
+      <w:pPr>
+        <w:pStyle w:val="ListParagraph"/>
+        <w:numPr>
+          <w:ilvl w:val="0"/>
+          <w:numId w:val="2"/>
+        </w:numPr>
+      </w:pPr>
+      <w:r>
+        <w:t xml:space="preserve">Step-1: Enable the timer and configure the timer registers- PSC, ARR and CNT </w:t>
+      </w:r>
+    </w:p>
+    <w:p>
+      <w:pPr>
+        <w:pStyle w:val="ListParagraph"/>
+        <w:numPr>
+          <w:ilvl w:val="0"/>
+          <w:numId w:val="2"/>
+        </w:numPr>
+      </w:pPr>
+      <w:r>
+        <w:t xml:space="preserve">Step-2: Configure output mode using OCxM in TIMx_CCMR1/ TIMx_CCMR2 register. (The shape of output signal after event occured) </w:t>
+      </w:r>
+    </w:p>
+    <w:p>
+      <w:pPr>
+        <w:pStyle w:val="ListParagraph"/>
+        <w:numPr>
+          <w:ilvl w:val="0"/>
+          <w:numId w:val="2"/>
+        </w:numPr>
+      </w:pPr>
+      <w:r>
+        <w:t xml:space="preserve">Step-3: Set compare value in CCRx register. (You can set more than one CCRx. Each channel will generate separate output. You need to configure.) </w:t>
+      </w:r>
+    </w:p>
+    <w:p>
+      <w:pPr>
+        <w:pStyle w:val="ListParagraph"/>
+        <w:numPr>
+          <w:ilvl w:val="0"/>
+          <w:numId w:val="2"/>
+        </w:numPr>
+      </w:pPr>
+      <w:r>
+        <w:t xml:space="preserve">Step-4: Enable the channels using TIMx_CCER. (If needed) </w:t>
+      </w:r>
+    </w:p>
+    <w:p>
+      <w:pPr>
+        <w:pStyle w:val="ListParagraph"/>
+        <w:numPr>
+          <w:ilvl w:val="0"/>
+          <w:numId w:val="2"/>
+        </w:numPr>
+      </w:pPr>
+      <w:r>
+        <w:t xml:space="preserve">Step-5: Write the interrupt routine and enable it in NVIC. (If needed) </w:t>
+      </w:r>
+    </w:p>
+    <w:p>
+      <w:pPr>
+        <w:pStyle w:val="ListParagraph"/>
+        <w:numPr>
+          <w:ilvl w:val="0"/>
+          <w:numId w:val="2"/>
+        </w:numPr>
+        <w:rPr>
+          <w:lang w:val="en-US"/>
+        </w:rPr>
+      </w:pPr>
+      <w:r>
+        <w:t>Step-6: Start the timer by setting CEN bit in CR1 register.</w:t>
+      </w:r>
       <w:bookmarkStart w:id="0" w:name="_GoBack"/>
       <w:bookmarkEnd w:id="0"/>
     </w:p>
@@ -898,8 +1076,124 @@
       </w:pPr>
     </w:lvl>
   </w:abstractNum>
+  <w:abstractNum w:abstractNumId="1" w15:restartNumberingAfterBreak="0">
+    <w:nsid w:val="5A937B5C"/>
+    <w:multiLevelType w:val="hybridMultilevel"/>
+    <w:tmpl w:val="95684A10"/>
+    <w:lvl w:ilvl="0" w:tplc="04090001">
+      <w:start w:val="1"/>
+      <w:numFmt w:val="bullet"/>
+      <w:lvlText w:val=""/>
+      <w:lvlJc w:val="left"/>
+      <w:pPr>
+        <w:ind w:left="720" w:hanging="360"/>
+      </w:pPr>
+      <w:rPr>
+        <w:rFonts w:ascii="Symbol" w:hAnsi="Symbol" w:hint="default"/>
+      </w:rPr>
+    </w:lvl>
+    <w:lvl w:ilvl="1" w:tplc="04090003" w:tentative="1">
+      <w:start w:val="1"/>
+      <w:numFmt w:val="bullet"/>
+      <w:lvlText w:val="o"/>
+      <w:lvlJc w:val="left"/>
+      <w:pPr>
+        <w:ind w:left="1440" w:hanging="360"/>
+      </w:pPr>
+      <w:rPr>
+        <w:rFonts w:ascii="Courier New" w:hAnsi="Courier New" w:cs="Courier New" w:hint="default"/>
+      </w:rPr>
+    </w:lvl>
+    <w:lvl w:ilvl="2" w:tplc="04090005" w:tentative="1">
+      <w:start w:val="1"/>
+      <w:numFmt w:val="bullet"/>
+      <w:lvlText w:val=""/>
+      <w:lvlJc w:val="left"/>
+      <w:pPr>
+        <w:ind w:left="2160" w:hanging="360"/>
+      </w:pPr>
+      <w:rPr>
+        <w:rFonts w:ascii="Wingdings" w:hAnsi="Wingdings" w:hint="default"/>
+      </w:rPr>
+    </w:lvl>
+    <w:lvl w:ilvl="3" w:tplc="04090001" w:tentative="1">
+      <w:start w:val="1"/>
+      <w:numFmt w:val="bullet"/>
+      <w:lvlText w:val=""/>
+      <w:lvlJc w:val="left"/>
+      <w:pPr>
+        <w:ind w:left="2880" w:hanging="360"/>
+      </w:pPr>
+      <w:rPr>
+        <w:rFonts w:ascii="Symbol" w:hAnsi="Symbol" w:hint="default"/>
+      </w:rPr>
+    </w:lvl>
+    <w:lvl w:ilvl="4" w:tplc="04090003" w:tentative="1">
+      <w:start w:val="1"/>
+      <w:numFmt w:val="bullet"/>
+      <w:lvlText w:val="o"/>
+      <w:lvlJc w:val="left"/>
+      <w:pPr>
+        <w:ind w:left="3600" w:hanging="360"/>
+      </w:pPr>
+      <w:rPr>
+        <w:rFonts w:ascii="Courier New" w:hAnsi="Courier New" w:cs="Courier New" w:hint="default"/>
+      </w:rPr>
+    </w:lvl>
+    <w:lvl w:ilvl="5" w:tplc="04090005" w:tentative="1">
+      <w:start w:val="1"/>
+      <w:numFmt w:val="bullet"/>
+      <w:lvlText w:val=""/>
+      <w:lvlJc w:val="left"/>
+      <w:pPr>
+        <w:ind w:left="4320" w:hanging="360"/>
+      </w:pPr>
+      <w:rPr>
+        <w:rFonts w:ascii="Wingdings" w:hAnsi="Wingdings" w:hint="default"/>
+      </w:rPr>
+    </w:lvl>
+    <w:lvl w:ilvl="6" w:tplc="04090001" w:tentative="1">
+      <w:start w:val="1"/>
+      <w:numFmt w:val="bullet"/>
+      <w:lvlText w:val=""/>
+      <w:lvlJc w:val="left"/>
+      <w:pPr>
+        <w:ind w:left="5040" w:hanging="360"/>
+      </w:pPr>
+      <w:rPr>
+        <w:rFonts w:ascii="Symbol" w:hAnsi="Symbol" w:hint="default"/>
+      </w:rPr>
+    </w:lvl>
+    <w:lvl w:ilvl="7" w:tplc="04090003" w:tentative="1">
+      <w:start w:val="1"/>
+      <w:numFmt w:val="bullet"/>
+      <w:lvlText w:val="o"/>
+      <w:lvlJc w:val="left"/>
+      <w:pPr>
+        <w:ind w:left="5760" w:hanging="360"/>
+      </w:pPr>
+      <w:rPr>
+        <w:rFonts w:ascii="Courier New" w:hAnsi="Courier New" w:cs="Courier New" w:hint="default"/>
+      </w:rPr>
+    </w:lvl>
+    <w:lvl w:ilvl="8" w:tplc="04090005" w:tentative="1">
+      <w:start w:val="1"/>
+      <w:numFmt w:val="bullet"/>
+      <w:lvlText w:val=""/>
+      <w:lvlJc w:val="left"/>
+      <w:pPr>
+        <w:ind w:left="6480" w:hanging="360"/>
+      </w:pPr>
+      <w:rPr>
+        <w:rFonts w:ascii="Wingdings" w:hAnsi="Wingdings" w:hint="default"/>
+      </w:rPr>
+    </w:lvl>
+  </w:abstractNum>
   <w:num w:numId="1">
     <w:abstractNumId w:val="0"/>
+  </w:num>
+  <w:num w:numId="2">
+    <w:abstractNumId w:val="1"/>
   </w:num>
 </w:numbering>
 </file>

</xml_diff>

<commit_message>
PWM output using gp clock
</commit_message>
<xml_diff>
--- a/stm32_timer_all.docx
+++ b/stm32_timer_all.docx
@@ -913,13 +913,9 @@
     <w:p>
       <w:pPr>
         <w:pStyle w:val="ListParagraph"/>
-        <w:numPr>
-          <w:ilvl w:val="0"/>
-          <w:numId w:val="2"/>
-        </w:numPr>
-      </w:pPr>
-      <w:r>
-        <w:t xml:space="preserve">Step-2: Configure output mode using OCxM in TIMx_CCMR1/ TIMx_CCMR2 register. (The shape of output signal after event occured) </w:t>
+      </w:pPr>
+      <w:r>
+        <w:t>Basic timer setup</w:t>
       </w:r>
     </w:p>
     <w:p>
@@ -931,7 +927,225 @@
         </w:numPr>
       </w:pPr>
       <w:r>
-        <w:t xml:space="preserve">Step-3: Set compare value in CCRx register. (You can set more than one CCRx. Each channel will generate separate output. You need to configure.) </w:t>
+        <w:t xml:space="preserve">Step-2: Configure output mode using OCxM in TIMx_CCMR1/ TIMx_CCMR2 register. (The shape of output signal after event occured) </w:t>
+      </w:r>
+    </w:p>
+    <w:p>
+      <w:pPr>
+        <w:ind w:left="720"/>
+        <w:jc w:val="center"/>
+      </w:pPr>
+      <w:r>
+        <w:drawing>
+          <wp:inline distT="0" distB="0" distL="0" distR="0" wp14:anchorId="2610AC5F" wp14:editId="0E6ACFED">
+            <wp:extent cx="4534873" cy="1843988"/>
+            <wp:effectExtent l="0" t="0" r="0" b="4445"/>
+            <wp:docPr id="10" name="Picture 10"/>
+            <wp:cNvGraphicFramePr>
+              <a:graphicFrameLocks xmlns:a="http://schemas.openxmlformats.org/drawingml/2006/main" noChangeAspect="1"/>
+            </wp:cNvGraphicFramePr>
+            <a:graphic xmlns:a="http://schemas.openxmlformats.org/drawingml/2006/main">
+              <a:graphicData uri="http://schemas.openxmlformats.org/drawingml/2006/picture">
+                <pic:pic xmlns:pic="http://schemas.openxmlformats.org/drawingml/2006/picture">
+                  <pic:nvPicPr>
+                    <pic:cNvPr id="1" name=""/>
+                    <pic:cNvPicPr/>
+                  </pic:nvPicPr>
+                  <pic:blipFill>
+                    <a:blip r:embed="rId13"/>
+                    <a:stretch>
+                      <a:fillRect/>
+                    </a:stretch>
+                  </pic:blipFill>
+                  <pic:spPr>
+                    <a:xfrm>
+                      <a:off x="0" y="0"/>
+                      <a:ext cx="4578389" cy="1861683"/>
+                    </a:xfrm>
+                    <a:prstGeom prst="rect">
+                      <a:avLst/>
+                    </a:prstGeom>
+                  </pic:spPr>
+                </pic:pic>
+              </a:graphicData>
+            </a:graphic>
+          </wp:inline>
+        </w:drawing>
+      </w:r>
+    </w:p>
+    <w:p>
+      <w:pPr>
+        <w:ind w:left="720"/>
+        <w:jc w:val="center"/>
+      </w:pPr>
+      <w:bookmarkStart w:id="0" w:name="_GoBack"/>
+      <w:r>
+        <w:lastRenderedPageBreak/>
+        <w:drawing>
+          <wp:inline distT="0" distB="0" distL="0" distR="0" wp14:anchorId="0C710A23" wp14:editId="6BA97203">
+            <wp:extent cx="4795354" cy="1928388"/>
+            <wp:effectExtent l="0" t="0" r="5715" b="0"/>
+            <wp:docPr id="16" name="Picture 16"/>
+            <wp:cNvGraphicFramePr>
+              <a:graphicFrameLocks xmlns:a="http://schemas.openxmlformats.org/drawingml/2006/main" noChangeAspect="1"/>
+            </wp:cNvGraphicFramePr>
+            <a:graphic xmlns:a="http://schemas.openxmlformats.org/drawingml/2006/main">
+              <a:graphicData uri="http://schemas.openxmlformats.org/drawingml/2006/picture">
+                <pic:pic xmlns:pic="http://schemas.openxmlformats.org/drawingml/2006/picture">
+                  <pic:nvPicPr>
+                    <pic:cNvPr id="1" name=""/>
+                    <pic:cNvPicPr/>
+                  </pic:nvPicPr>
+                  <pic:blipFill>
+                    <a:blip r:embed="rId14"/>
+                    <a:stretch>
+                      <a:fillRect/>
+                    </a:stretch>
+                  </pic:blipFill>
+                  <pic:spPr>
+                    <a:xfrm>
+                      <a:off x="0" y="0"/>
+                      <a:ext cx="4841749" cy="1947045"/>
+                    </a:xfrm>
+                    <a:prstGeom prst="rect">
+                      <a:avLst/>
+                    </a:prstGeom>
+                  </pic:spPr>
+                </pic:pic>
+              </a:graphicData>
+            </a:graphic>
+          </wp:inline>
+        </w:drawing>
+      </w:r>
+      <w:bookmarkEnd w:id="0"/>
+    </w:p>
+    <w:p>
+      <w:pPr>
+        <w:ind w:left="720"/>
+        <w:jc w:val="center"/>
+      </w:pPr>
+      <w:r>
+        <w:drawing>
+          <wp:inline distT="0" distB="0" distL="0" distR="0" wp14:anchorId="1F331E7C" wp14:editId="33FB758F">
+            <wp:extent cx="4902451" cy="1340318"/>
+            <wp:effectExtent l="0" t="0" r="0" b="0"/>
+            <wp:docPr id="13" name="Picture 13"/>
+            <wp:cNvGraphicFramePr>
+              <a:graphicFrameLocks xmlns:a="http://schemas.openxmlformats.org/drawingml/2006/main" noChangeAspect="1"/>
+            </wp:cNvGraphicFramePr>
+            <a:graphic xmlns:a="http://schemas.openxmlformats.org/drawingml/2006/main">
+              <a:graphicData uri="http://schemas.openxmlformats.org/drawingml/2006/picture">
+                <pic:pic xmlns:pic="http://schemas.openxmlformats.org/drawingml/2006/picture">
+                  <pic:nvPicPr>
+                    <pic:cNvPr id="1" name=""/>
+                    <pic:cNvPicPr/>
+                  </pic:nvPicPr>
+                  <pic:blipFill>
+                    <a:blip r:embed="rId15"/>
+                    <a:stretch>
+                      <a:fillRect/>
+                    </a:stretch>
+                  </pic:blipFill>
+                  <pic:spPr>
+                    <a:xfrm>
+                      <a:off x="0" y="0"/>
+                      <a:ext cx="4926274" cy="1346831"/>
+                    </a:xfrm>
+                    <a:prstGeom prst="rect">
+                      <a:avLst/>
+                    </a:prstGeom>
+                  </pic:spPr>
+                </pic:pic>
+              </a:graphicData>
+            </a:graphic>
+          </wp:inline>
+        </w:drawing>
+      </w:r>
+    </w:p>
+    <w:p>
+      <w:pPr>
+        <w:ind w:left="720"/>
+        <w:jc w:val="center"/>
+      </w:pPr>
+      <w:r>
+        <w:drawing>
+          <wp:inline distT="0" distB="0" distL="0" distR="0" wp14:anchorId="3CF7BD9F" wp14:editId="5A7F9AD7">
+            <wp:extent cx="4928135" cy="1901228"/>
+            <wp:effectExtent l="0" t="0" r="6350" b="3810"/>
+            <wp:docPr id="11" name="Picture 11"/>
+            <wp:cNvGraphicFramePr>
+              <a:graphicFrameLocks xmlns:a="http://schemas.openxmlformats.org/drawingml/2006/main" noChangeAspect="1"/>
+            </wp:cNvGraphicFramePr>
+            <a:graphic xmlns:a="http://schemas.openxmlformats.org/drawingml/2006/main">
+              <a:graphicData uri="http://schemas.openxmlformats.org/drawingml/2006/picture">
+                <pic:pic xmlns:pic="http://schemas.openxmlformats.org/drawingml/2006/picture">
+                  <pic:nvPicPr>
+                    <pic:cNvPr id="1" name=""/>
+                    <pic:cNvPicPr/>
+                  </pic:nvPicPr>
+                  <pic:blipFill>
+                    <a:blip r:embed="rId16"/>
+                    <a:stretch>
+                      <a:fillRect/>
+                    </a:stretch>
+                  </pic:blipFill>
+                  <pic:spPr>
+                    <a:xfrm>
+                      <a:off x="0" y="0"/>
+                      <a:ext cx="4951190" cy="1910122"/>
+                    </a:xfrm>
+                    <a:prstGeom prst="rect">
+                      <a:avLst/>
+                    </a:prstGeom>
+                  </pic:spPr>
+                </pic:pic>
+              </a:graphicData>
+            </a:graphic>
+          </wp:inline>
+        </w:drawing>
+      </w:r>
+    </w:p>
+    <w:p>
+      <w:pPr>
+        <w:ind w:left="720"/>
+        <w:jc w:val="center"/>
+      </w:pPr>
+      <w:r>
+        <w:drawing>
+          <wp:inline distT="0" distB="0" distL="0" distR="0" wp14:anchorId="5A2ABDE9" wp14:editId="1126522D">
+            <wp:extent cx="4926126" cy="1611517"/>
+            <wp:effectExtent l="0" t="0" r="8255" b="8255"/>
+            <wp:docPr id="12" name="Picture 12"/>
+            <wp:cNvGraphicFramePr>
+              <a:graphicFrameLocks xmlns:a="http://schemas.openxmlformats.org/drawingml/2006/main" noChangeAspect="1"/>
+            </wp:cNvGraphicFramePr>
+            <a:graphic xmlns:a="http://schemas.openxmlformats.org/drawingml/2006/main">
+              <a:graphicData uri="http://schemas.openxmlformats.org/drawingml/2006/picture">
+                <pic:pic xmlns:pic="http://schemas.openxmlformats.org/drawingml/2006/picture">
+                  <pic:nvPicPr>
+                    <pic:cNvPr id="1" name=""/>
+                    <pic:cNvPicPr/>
+                  </pic:nvPicPr>
+                  <pic:blipFill>
+                    <a:blip r:embed="rId17"/>
+                    <a:stretch>
+                      <a:fillRect/>
+                    </a:stretch>
+                  </pic:blipFill>
+                  <pic:spPr>
+                    <a:xfrm>
+                      <a:off x="0" y="0"/>
+                      <a:ext cx="4963110" cy="1623616"/>
+                    </a:xfrm>
+                    <a:prstGeom prst="rect">
+                      <a:avLst/>
+                    </a:prstGeom>
+                  </pic:spPr>
+                </pic:pic>
+              </a:graphicData>
+            </a:graphic>
+          </wp:inline>
+        </w:drawing>
       </w:r>
     </w:p>
     <w:p>
@@ -943,7 +1157,50 @@
         </w:numPr>
       </w:pPr>
       <w:r>
-        <w:t xml:space="preserve">Step-4: Enable the channels using TIMx_CCER. (If needed) </w:t>
+        <w:t xml:space="preserve">Step-3: Set compare value in CCRx register. (You can set more than one CCRx. Each channel will generate separate output. You need to configure.) </w:t>
+      </w:r>
+    </w:p>
+    <w:p>
+      <w:pPr>
+        <w:pStyle w:val="ListParagraph"/>
+      </w:pPr>
+      <w:r>
+        <w:lastRenderedPageBreak/>
+        <w:drawing>
+          <wp:inline distT="0" distB="0" distL="0" distR="0" wp14:anchorId="68591ED8" wp14:editId="5DDDCDB0">
+            <wp:extent cx="5943600" cy="1002665"/>
+            <wp:effectExtent l="0" t="0" r="0" b="6985"/>
+            <wp:docPr id="14" name="Picture 14"/>
+            <wp:cNvGraphicFramePr>
+              <a:graphicFrameLocks xmlns:a="http://schemas.openxmlformats.org/drawingml/2006/main" noChangeAspect="1"/>
+            </wp:cNvGraphicFramePr>
+            <a:graphic xmlns:a="http://schemas.openxmlformats.org/drawingml/2006/main">
+              <a:graphicData uri="http://schemas.openxmlformats.org/drawingml/2006/picture">
+                <pic:pic xmlns:pic="http://schemas.openxmlformats.org/drawingml/2006/picture">
+                  <pic:nvPicPr>
+                    <pic:cNvPr id="1" name=""/>
+                    <pic:cNvPicPr/>
+                  </pic:nvPicPr>
+                  <pic:blipFill>
+                    <a:blip r:embed="rId18"/>
+                    <a:stretch>
+                      <a:fillRect/>
+                    </a:stretch>
+                  </pic:blipFill>
+                  <pic:spPr>
+                    <a:xfrm>
+                      <a:off x="0" y="0"/>
+                      <a:ext cx="5943600" cy="1002665"/>
+                    </a:xfrm>
+                    <a:prstGeom prst="rect">
+                      <a:avLst/>
+                    </a:prstGeom>
+                  </pic:spPr>
+                </pic:pic>
+              </a:graphicData>
+            </a:graphic>
+          </wp:inline>
+        </w:drawing>
       </w:r>
     </w:p>
     <w:p>
@@ -955,7 +1212,49 @@
         </w:numPr>
       </w:pPr>
       <w:r>
-        <w:t xml:space="preserve">Step-5: Write the interrupt routine and enable it in NVIC. (If needed) </w:t>
+        <w:t xml:space="preserve">Step-4: Enable the channels using TIMx_CCER. (If needed) </w:t>
+      </w:r>
+    </w:p>
+    <w:p>
+      <w:pPr>
+        <w:pStyle w:val="ListParagraph"/>
+      </w:pPr>
+      <w:r>
+        <w:drawing>
+          <wp:inline distT="0" distB="0" distL="0" distR="0" wp14:anchorId="72AA7C00" wp14:editId="5353B038">
+            <wp:extent cx="4779379" cy="1041149"/>
+            <wp:effectExtent l="0" t="0" r="2540" b="6985"/>
+            <wp:docPr id="15" name="Picture 15"/>
+            <wp:cNvGraphicFramePr>
+              <a:graphicFrameLocks xmlns:a="http://schemas.openxmlformats.org/drawingml/2006/main" noChangeAspect="1"/>
+            </wp:cNvGraphicFramePr>
+            <a:graphic xmlns:a="http://schemas.openxmlformats.org/drawingml/2006/main">
+              <a:graphicData uri="http://schemas.openxmlformats.org/drawingml/2006/picture">
+                <pic:pic xmlns:pic="http://schemas.openxmlformats.org/drawingml/2006/picture">
+                  <pic:nvPicPr>
+                    <pic:cNvPr id="1" name=""/>
+                    <pic:cNvPicPr/>
+                  </pic:nvPicPr>
+                  <pic:blipFill>
+                    <a:blip r:embed="rId19"/>
+                    <a:stretch>
+                      <a:fillRect/>
+                    </a:stretch>
+                  </pic:blipFill>
+                  <pic:spPr>
+                    <a:xfrm>
+                      <a:off x="0" y="0"/>
+                      <a:ext cx="4839252" cy="1054192"/>
+                    </a:xfrm>
+                    <a:prstGeom prst="rect">
+                      <a:avLst/>
+                    </a:prstGeom>
+                  </pic:spPr>
+                </pic:pic>
+              </a:graphicData>
+            </a:graphic>
+          </wp:inline>
+        </w:drawing>
       </w:r>
     </w:p>
     <w:p>
@@ -965,6 +1264,18 @@
           <w:ilvl w:val="0"/>
           <w:numId w:val="2"/>
         </w:numPr>
+      </w:pPr>
+      <w:r>
+        <w:t xml:space="preserve">Step-5: Write the interrupt routine and enable it in NVIC. (If needed) </w:t>
+      </w:r>
+    </w:p>
+    <w:p>
+      <w:pPr>
+        <w:pStyle w:val="ListParagraph"/>
+        <w:numPr>
+          <w:ilvl w:val="0"/>
+          <w:numId w:val="2"/>
+        </w:numPr>
         <w:rPr>
           <w:lang w:val="en-US"/>
         </w:rPr>
@@ -972,8 +1283,6 @@
       <w:r>
         <w:t>Step-6: Start the timer by setting CEN bit in CR1 register.</w:t>
       </w:r>
-      <w:bookmarkStart w:id="0" w:name="_GoBack"/>
-      <w:bookmarkEnd w:id="0"/>
     </w:p>
     <w:sectPr>
       <w:pgSz w:w="12240" w:h="15840"/>

</xml_diff>

<commit_message>
Update instruction for Global interrupt on overflow or underflow
</commit_message>
<xml_diff>
--- a/stm32_timer_all.docx
+++ b/stm32_timer_all.docx
@@ -1,6 +1,6 @@
 
 <file path=word/document.xml><?xml version="1.0" encoding="utf-8"?>
-<w:document xmlns:wpc="http://schemas.microsoft.com/office/word/2010/wordprocessingCanvas" xmlns:cx="http://schemas.microsoft.com/office/drawing/2014/chartex" xmlns:cx1="http://schemas.microsoft.com/office/drawing/2015/9/8/chartex" xmlns:cx2="http://schemas.microsoft.com/office/drawing/2015/10/21/chartex" xmlns:cx3="http://schemas.microsoft.com/office/drawing/2016/5/9/chartex" xmlns:cx4="http://schemas.microsoft.com/office/drawing/2016/5/10/chartex" xmlns:cx5="http://schemas.microsoft.com/office/drawing/2016/5/11/chartex" xmlns:cx6="http://schemas.microsoft.com/office/drawing/2016/5/12/chartex" xmlns:cx7="http://schemas.microsoft.com/office/drawing/2016/5/13/chartex" xmlns:cx8="http://schemas.microsoft.com/office/drawing/2016/5/14/chartex" xmlns:mc="http://schemas.openxmlformats.org/markup-compatibility/2006" xmlns:aink="http://schemas.microsoft.com/office/drawing/2016/ink" xmlns:am3d="http://schemas.microsoft.com/office/drawing/2017/model3d" xmlns:o="urn:schemas-microsoft-com:office:office" xmlns:r="http://schemas.openxmlformats.org/officeDocument/2006/relationships" xmlns:m="http://schemas.openxmlformats.org/officeDocument/2006/math" xmlns:v="urn:schemas-microsoft-com:vml" xmlns:wp14="http://schemas.microsoft.com/office/word/2010/wordprocessingDrawing" xmlns:wp="http://schemas.openxmlformats.org/drawingml/2006/wordprocessingDrawing" xmlns:w10="urn:schemas-microsoft-com:office:word" xmlns:w="http://schemas.openxmlformats.org/wordprocessingml/2006/main" xmlns:w14="http://schemas.microsoft.com/office/word/2010/wordml" xmlns:w15="http://schemas.microsoft.com/office/word/2012/wordml" xmlns:w16cid="http://schemas.microsoft.com/office/word/2016/wordml/cid" xmlns:w16se="http://schemas.microsoft.com/office/word/2015/wordml/symex" xmlns:wpg="http://schemas.microsoft.com/office/word/2010/wordprocessingGroup" xmlns:wpi="http://schemas.microsoft.com/office/word/2010/wordprocessingInk" xmlns:wne="http://schemas.microsoft.com/office/word/2006/wordml" xmlns:wps="http://schemas.microsoft.com/office/word/2010/wordprocessingShape" mc:Ignorable="w14 w15 w16se w16cid wp14">
+<w:document xmlns:wpc="http://schemas.microsoft.com/office/word/2010/wordprocessingCanvas" xmlns:cx="http://schemas.microsoft.com/office/drawing/2014/chartex" xmlns:cx1="http://schemas.microsoft.com/office/drawing/2015/9/8/chartex" xmlns:cx2="http://schemas.microsoft.com/office/drawing/2015/10/21/chartex" xmlns:cx3="http://schemas.microsoft.com/office/drawing/2016/5/9/chartex" xmlns:cx4="http://schemas.microsoft.com/office/drawing/2016/5/10/chartex" xmlns:cx5="http://schemas.microsoft.com/office/drawing/2016/5/11/chartex" xmlns:cx6="http://schemas.microsoft.com/office/drawing/2016/5/12/chartex" xmlns:cx7="http://schemas.microsoft.com/office/drawing/2016/5/13/chartex" xmlns:cx8="http://schemas.microsoft.com/office/drawing/2016/5/14/chartex" xmlns:mc="http://schemas.openxmlformats.org/markup-compatibility/2006" xmlns:aink="http://schemas.microsoft.com/office/drawing/2016/ink" xmlns:am3d="http://schemas.microsoft.com/office/drawing/2017/model3d" xmlns:o="urn:schemas-microsoft-com:office:office" xmlns:oel="http://schemas.microsoft.com/office/2019/extlst" xmlns:r="http://schemas.openxmlformats.org/officeDocument/2006/relationships" xmlns:m="http://schemas.openxmlformats.org/officeDocument/2006/math" xmlns:v="urn:schemas-microsoft-com:vml" xmlns:wp14="http://schemas.microsoft.com/office/word/2010/wordprocessingDrawing" xmlns:wp="http://schemas.openxmlformats.org/drawingml/2006/wordprocessingDrawing" xmlns:w10="urn:schemas-microsoft-com:office:word" xmlns:w="http://schemas.openxmlformats.org/wordprocessingml/2006/main" xmlns:w14="http://schemas.microsoft.com/office/word/2010/wordml" xmlns:w15="http://schemas.microsoft.com/office/word/2012/wordml" xmlns:w16cex="http://schemas.microsoft.com/office/word/2018/wordml/cex" xmlns:w16cid="http://schemas.microsoft.com/office/word/2016/wordml/cid" xmlns:w16="http://schemas.microsoft.com/office/word/2018/wordml" xmlns:w16du="http://schemas.microsoft.com/office/word/2023/wordml/word16du" xmlns:w16sdtdh="http://schemas.microsoft.com/office/word/2020/wordml/sdtdatahash" xmlns:w16sdtfl="http://schemas.microsoft.com/office/word/2024/wordml/sdtformatlock" xmlns:w16se="http://schemas.microsoft.com/office/word/2015/wordml/symex" xmlns:wpg="http://schemas.microsoft.com/office/word/2010/wordprocessingGroup" xmlns:wpi="http://schemas.microsoft.com/office/word/2010/wordprocessingInk" xmlns:wne="http://schemas.microsoft.com/office/word/2006/wordml" xmlns:wps="http://schemas.microsoft.com/office/word/2010/wordprocessingShape" mc:Ignorable="w14 w15 w16se w16cid w16 w16cex w16sdtdh w16sdtfl w16du wp14">
   <w:body>
     <w:p>
       <w:pPr>
@@ -173,7 +173,7 @@
           <w:lang w:val="en-US"/>
         </w:rPr>
         <w:drawing>
-          <wp:anchor distT="0" distB="0" distL="114300" distR="114300" simplePos="0" relativeHeight="251659264" behindDoc="0" locked="0" layoutInCell="1" allowOverlap="1" wp14:anchorId="0FF1C080" wp14:editId="3F07AA1E">
+          <wp:anchor distT="0" distB="0" distL="114300" distR="114300" simplePos="0" relativeHeight="251659264" behindDoc="0" locked="0" layoutInCell="1" allowOverlap="1" wp14:anchorId="0FF1C080" wp14:editId="1FCFAAC1">
             <wp:simplePos x="0" y="0"/>
             <wp:positionH relativeFrom="page">
               <wp:posOffset>4145088</wp:posOffset>
@@ -233,7 +233,7 @@
           <w:lang w:val="en-US"/>
         </w:rPr>
         <w:drawing>
-          <wp:anchor distT="0" distB="0" distL="114300" distR="114300" simplePos="0" relativeHeight="251658240" behindDoc="0" locked="0" layoutInCell="1" allowOverlap="1" wp14:anchorId="5FC565C6" wp14:editId="3C3E6071">
+          <wp:anchor distT="0" distB="0" distL="114300" distR="114300" simplePos="0" relativeHeight="251658240" behindDoc="0" locked="0" layoutInCell="1" allowOverlap="1" wp14:anchorId="5FC565C6" wp14:editId="3338A99D">
             <wp:simplePos x="0" y="0"/>
             <wp:positionH relativeFrom="margin">
               <wp:posOffset>-276579</wp:posOffset>
@@ -651,7 +651,19 @@
         <w:rPr>
           <w:lang w:val="en-US"/>
         </w:rPr>
-        <w:t>Chacking status register</w:t>
+        <w:t>Ch</w:t>
+      </w:r>
+      <w:r>
+        <w:rPr>
+          <w:lang w:val="en-US"/>
+        </w:rPr>
+        <w:t>e</w:t>
+      </w:r>
+      <w:r>
+        <w:rPr>
+          <w:lang w:val="en-US"/>
+        </w:rPr>
+        <w:t>cking status register</w:t>
       </w:r>
     </w:p>
     <w:p>
@@ -677,6 +689,7 @@
         <w:rPr>
           <w:lang w:val="en-US"/>
         </w:rPr>
+        <w:lastRenderedPageBreak/>
         <w:drawing>
           <wp:inline distT="0" distB="0" distL="0" distR="0" wp14:anchorId="08BC726B" wp14:editId="5612E159">
             <wp:extent cx="5943600" cy="1339850"/>
@@ -724,7 +737,6 @@
         <w:rPr>
           <w:lang w:val="en-US"/>
         </w:rPr>
-        <w:lastRenderedPageBreak/>
         <w:drawing>
           <wp:inline distT="0" distB="0" distL="0" distR="0" wp14:anchorId="29B74585" wp14:editId="5DD34C38">
             <wp:extent cx="5943600" cy="1845945"/>
@@ -777,6 +789,68 @@
     </w:p>
     <w:p>
       <w:pPr>
+        <w:pStyle w:val="Heading3"/>
+        <w:rPr>
+          <w:lang w:val="en-US"/>
+        </w:rPr>
+      </w:pPr>
+      <w:r>
+        <w:rPr>
+          <w:lang w:val="en-US"/>
+        </w:rPr>
+        <w:t xml:space="preserve">For global interrupt (NVIC) </w:t>
+      </w:r>
+    </w:p>
+    <w:p>
+      <w:pPr>
+        <w:pStyle w:val="ListParagraph"/>
+        <w:numPr>
+          <w:ilvl w:val="0"/>
+          <w:numId w:val="4"/>
+        </w:numPr>
+      </w:pPr>
+      <w:r>
+        <w:t xml:space="preserve">set the </w:t>
+      </w:r>
+      <w:r>
+        <w:t xml:space="preserve">the UIE (Update interrupt Enable) in TIMx-&gt;DIER </w:t>
+      </w:r>
+    </w:p>
+    <w:p>
+      <w:pPr>
+        <w:pStyle w:val="ListParagraph"/>
+        <w:numPr>
+          <w:ilvl w:val="0"/>
+          <w:numId w:val="4"/>
+        </w:numPr>
+      </w:pPr>
+      <w:r>
+        <w:t>Enable NVIC interrupt for this Interrupt request number (</w:t>
+      </w:r>
+      <w:r>
+        <w:t>NVIC_EnableIRQ(TIM2_IRQn)</w:t>
+      </w:r>
+    </w:p>
+    <w:p>
+      <w:pPr>
+        <w:pStyle w:val="ListParagraph"/>
+        <w:numPr>
+          <w:ilvl w:val="0"/>
+          <w:numId w:val="4"/>
+        </w:numPr>
+      </w:pPr>
+      <w:r>
+        <w:t xml:space="preserve">Write interrupt handler  in </w:t>
+      </w:r>
+      <w:r>
+        <w:t>TIM2_IRQHandler(void)</w:t>
+      </w:r>
+      <w:r>
+        <w:t xml:space="preserve"> </w:t>
+      </w:r>
+    </w:p>
+    <w:p>
+      <w:pPr>
         <w:rPr>
           <w:lang w:val="en-US"/>
         </w:rPr>
@@ -895,6 +969,7 @@
         <w:jc w:val="center"/>
       </w:pPr>
       <w:r>
+        <w:lastRenderedPageBreak/>
         <w:t>Output Compare Mode</w:t>
       </w:r>
     </w:p>
@@ -936,7 +1011,6 @@
         <w:jc w:val="center"/>
       </w:pPr>
       <w:r>
-        <w:lastRenderedPageBreak/>
         <w:drawing>
           <wp:inline distT="0" distB="0" distL="0" distR="0" wp14:anchorId="2610AC5F" wp14:editId="0E6ACFED">
             <wp:extent cx="4534873" cy="1843988"/>
@@ -1066,6 +1140,7 @@
         <w:jc w:val="center"/>
       </w:pPr>
       <w:r>
+        <w:lastRenderedPageBreak/>
         <w:drawing>
           <wp:inline distT="0" distB="0" distL="0" distR="0" wp14:anchorId="3CF7BD9F" wp14:editId="5A7F9AD7">
             <wp:extent cx="4928135" cy="1901228"/>
@@ -1109,7 +1184,6 @@
         <w:jc w:val="center"/>
       </w:pPr>
       <w:r>
-        <w:lastRenderedPageBreak/>
         <w:drawing>
           <wp:inline distT="0" distB="0" distL="0" distR="0" wp14:anchorId="5A2ABDE9" wp14:editId="1126522D">
             <wp:extent cx="4926126" cy="1611517"/>
@@ -1294,6 +1368,7 @@
         <w:rPr>
           <w:lang w:val="en-US"/>
         </w:rPr>
+        <w:lastRenderedPageBreak/>
         <w:t>Input capture</w:t>
       </w:r>
     </w:p>
@@ -1399,8 +1474,6 @@
         </w:rPr>
         <w:t>1</w:t>
       </w:r>
-      <w:bookmarkStart w:id="0" w:name="_GoBack"/>
-      <w:bookmarkEnd w:id="0"/>
       <w:r>
         <w:rPr>
           <w:lang w:val="en-US"/>
@@ -1419,7 +1492,6 @@
         <w:rPr>
           <w:lang w:val="en-US"/>
         </w:rPr>
-        <w:lastRenderedPageBreak/>
         <w:drawing>
           <wp:inline distT="0" distB="0" distL="0" distR="0" wp14:anchorId="452513BB" wp14:editId="27E513F0">
             <wp:extent cx="5943600" cy="2003425"/>
@@ -1497,13 +1569,7 @@
         <w:rPr>
           <w:lang w:val="en-US"/>
         </w:rPr>
-        <w:t xml:space="preserve">ert the channels as input. </w:t>
-      </w:r>
-      <w:r>
-        <w:rPr>
-          <w:lang w:val="en-US"/>
-        </w:rPr>
-        <w:t>As soon as CC1S becomes different from 00, the channel is configured in input and the TIMx_CCR1 register becomes read-only.</w:t>
+        <w:t>ert the channels as input. As soon as CC1S becomes different from 00, the channel is configured in input and the TIMx_CCR1 register becomes read-only.</w:t>
       </w:r>
     </w:p>
     <w:p>
@@ -1565,6 +1631,7 @@
         <w:rPr>
           <w:lang w:val="en-US"/>
         </w:rPr>
+        <w:lastRenderedPageBreak/>
         <w:drawing>
           <wp:inline distT="0" distB="0" distL="0" distR="0" wp14:anchorId="1A50F635" wp14:editId="3A441E36">
             <wp:extent cx="4110273" cy="966090"/>
@@ -1650,10 +1717,7 @@
         <w:t>stable for N consecutive samples</w:t>
       </w:r>
       <w:r>
-        <w:t>.</w:t>
-      </w:r>
-      <w:r>
-        <w:t xml:space="preserve">  111</w:t>
+        <w:t>.  111</w:t>
       </w:r>
       <w:r>
         <w:t xml:space="preserve">1 is suitable for bouncing switch. 0000 is good for no bouncing switch. </w:t>
@@ -1671,7 +1735,6 @@
         <w:rPr>
           <w:lang w:val="en-US"/>
         </w:rPr>
-        <w:lastRenderedPageBreak/>
         <w:drawing>
           <wp:inline distT="0" distB="0" distL="0" distR="0" wp14:anchorId="3F222195" wp14:editId="7A3815EF">
             <wp:extent cx="3437654" cy="2073243"/>
@@ -1835,7 +1898,7 @@
 </file>
 
 <file path=word/numbering.xml><?xml version="1.0" encoding="utf-8"?>
-<w:numbering xmlns:wpc="http://schemas.microsoft.com/office/word/2010/wordprocessingCanvas" xmlns:cx="http://schemas.microsoft.com/office/drawing/2014/chartex" xmlns:cx1="http://schemas.microsoft.com/office/drawing/2015/9/8/chartex" xmlns:cx2="http://schemas.microsoft.com/office/drawing/2015/10/21/chartex" xmlns:cx3="http://schemas.microsoft.com/office/drawing/2016/5/9/chartex" xmlns:cx4="http://schemas.microsoft.com/office/drawing/2016/5/10/chartex" xmlns:cx5="http://schemas.microsoft.com/office/drawing/2016/5/11/chartex" xmlns:cx6="http://schemas.microsoft.com/office/drawing/2016/5/12/chartex" xmlns:cx7="http://schemas.microsoft.com/office/drawing/2016/5/13/chartex" xmlns:cx8="http://schemas.microsoft.com/office/drawing/2016/5/14/chartex" xmlns:mc="http://schemas.openxmlformats.org/markup-compatibility/2006" xmlns:aink="http://schemas.microsoft.com/office/drawing/2016/ink" xmlns:am3d="http://schemas.microsoft.com/office/drawing/2017/model3d" xmlns:o="urn:schemas-microsoft-com:office:office" xmlns:r="http://schemas.openxmlformats.org/officeDocument/2006/relationships" xmlns:m="http://schemas.openxmlformats.org/officeDocument/2006/math" xmlns:v="urn:schemas-microsoft-com:vml" xmlns:wp14="http://schemas.microsoft.com/office/word/2010/wordprocessingDrawing" xmlns:wp="http://schemas.openxmlformats.org/drawingml/2006/wordprocessingDrawing" xmlns:w10="urn:schemas-microsoft-com:office:word" xmlns:w="http://schemas.openxmlformats.org/wordprocessingml/2006/main" xmlns:w14="http://schemas.microsoft.com/office/word/2010/wordml" xmlns:w15="http://schemas.microsoft.com/office/word/2012/wordml" xmlns:w16cid="http://schemas.microsoft.com/office/word/2016/wordml/cid" xmlns:w16se="http://schemas.microsoft.com/office/word/2015/wordml/symex" xmlns:wpg="http://schemas.microsoft.com/office/word/2010/wordprocessingGroup" xmlns:wpi="http://schemas.microsoft.com/office/word/2010/wordprocessingInk" xmlns:wne="http://schemas.microsoft.com/office/word/2006/wordml" xmlns:wps="http://schemas.microsoft.com/office/word/2010/wordprocessingShape" mc:Ignorable="w14 w15 w16se w16cid wp14">
+<w:numbering xmlns:wpc="http://schemas.microsoft.com/office/word/2010/wordprocessingCanvas" xmlns:cx="http://schemas.microsoft.com/office/drawing/2014/chartex" xmlns:cx1="http://schemas.microsoft.com/office/drawing/2015/9/8/chartex" xmlns:cx2="http://schemas.microsoft.com/office/drawing/2015/10/21/chartex" xmlns:cx3="http://schemas.microsoft.com/office/drawing/2016/5/9/chartex" xmlns:cx4="http://schemas.microsoft.com/office/drawing/2016/5/10/chartex" xmlns:cx5="http://schemas.microsoft.com/office/drawing/2016/5/11/chartex" xmlns:cx6="http://schemas.microsoft.com/office/drawing/2016/5/12/chartex" xmlns:cx7="http://schemas.microsoft.com/office/drawing/2016/5/13/chartex" xmlns:cx8="http://schemas.microsoft.com/office/drawing/2016/5/14/chartex" xmlns:mc="http://schemas.openxmlformats.org/markup-compatibility/2006" xmlns:aink="http://schemas.microsoft.com/office/drawing/2016/ink" xmlns:am3d="http://schemas.microsoft.com/office/drawing/2017/model3d" xmlns:o="urn:schemas-microsoft-com:office:office" xmlns:oel="http://schemas.microsoft.com/office/2019/extlst" xmlns:r="http://schemas.openxmlformats.org/officeDocument/2006/relationships" xmlns:m="http://schemas.openxmlformats.org/officeDocument/2006/math" xmlns:v="urn:schemas-microsoft-com:vml" xmlns:wp14="http://schemas.microsoft.com/office/word/2010/wordprocessingDrawing" xmlns:wp="http://schemas.openxmlformats.org/drawingml/2006/wordprocessingDrawing" xmlns:w10="urn:schemas-microsoft-com:office:word" xmlns:w="http://schemas.openxmlformats.org/wordprocessingml/2006/main" xmlns:w14="http://schemas.microsoft.com/office/word/2010/wordml" xmlns:w15="http://schemas.microsoft.com/office/word/2012/wordml" xmlns:w16cex="http://schemas.microsoft.com/office/word/2018/wordml/cex" xmlns:w16cid="http://schemas.microsoft.com/office/word/2016/wordml/cid" xmlns:w16="http://schemas.microsoft.com/office/word/2018/wordml" xmlns:w16du="http://schemas.microsoft.com/office/word/2023/wordml/word16du" xmlns:w16sdtdh="http://schemas.microsoft.com/office/word/2020/wordml/sdtdatahash" xmlns:w16sdtfl="http://schemas.microsoft.com/office/word/2024/wordml/sdtformatlock" xmlns:w16se="http://schemas.microsoft.com/office/word/2015/wordml/symex" xmlns:wpg="http://schemas.microsoft.com/office/word/2010/wordprocessingGroup" xmlns:wpi="http://schemas.microsoft.com/office/word/2010/wordprocessingInk" xmlns:wne="http://schemas.microsoft.com/office/word/2006/wordml" xmlns:wps="http://schemas.microsoft.com/office/word/2010/wordprocessingShape" mc:Ignorable="w14 w15 w16se w16cid w16 w16cex w16sdtdh w16sdtfl w16du wp14">
   <w:abstractNum w:abstractNumId="0" w15:restartNumberingAfterBreak="0">
     <w:nsid w:val="1CD715C9"/>
     <w:multiLevelType w:val="hybridMultilevel"/>
@@ -1926,6 +1989,119 @@
     </w:lvl>
   </w:abstractNum>
   <w:abstractNum w:abstractNumId="1" w15:restartNumberingAfterBreak="0">
+    <w:nsid w:val="2D1B2242"/>
+    <w:multiLevelType w:val="hybridMultilevel"/>
+    <w:tmpl w:val="0E1A5BEC"/>
+    <w:lvl w:ilvl="0" w:tplc="04090001">
+      <w:start w:val="1"/>
+      <w:numFmt w:val="bullet"/>
+      <w:lvlText w:val=""/>
+      <w:lvlJc w:val="left"/>
+      <w:pPr>
+        <w:ind w:left="720" w:hanging="360"/>
+      </w:pPr>
+      <w:rPr>
+        <w:rFonts w:ascii="Symbol" w:hAnsi="Symbol" w:hint="default"/>
+      </w:rPr>
+    </w:lvl>
+    <w:lvl w:ilvl="1" w:tplc="04090003" w:tentative="1">
+      <w:start w:val="1"/>
+      <w:numFmt w:val="bullet"/>
+      <w:lvlText w:val="o"/>
+      <w:lvlJc w:val="left"/>
+      <w:pPr>
+        <w:ind w:left="1440" w:hanging="360"/>
+      </w:pPr>
+      <w:rPr>
+        <w:rFonts w:ascii="Courier New" w:hAnsi="Courier New" w:cs="Courier New" w:hint="default"/>
+      </w:rPr>
+    </w:lvl>
+    <w:lvl w:ilvl="2" w:tplc="04090005" w:tentative="1">
+      <w:start w:val="1"/>
+      <w:numFmt w:val="bullet"/>
+      <w:lvlText w:val=""/>
+      <w:lvlJc w:val="left"/>
+      <w:pPr>
+        <w:ind w:left="2160" w:hanging="360"/>
+      </w:pPr>
+      <w:rPr>
+        <w:rFonts w:ascii="Wingdings" w:hAnsi="Wingdings" w:hint="default"/>
+      </w:rPr>
+    </w:lvl>
+    <w:lvl w:ilvl="3" w:tplc="04090001" w:tentative="1">
+      <w:start w:val="1"/>
+      <w:numFmt w:val="bullet"/>
+      <w:lvlText w:val=""/>
+      <w:lvlJc w:val="left"/>
+      <w:pPr>
+        <w:ind w:left="2880" w:hanging="360"/>
+      </w:pPr>
+      <w:rPr>
+        <w:rFonts w:ascii="Symbol" w:hAnsi="Symbol" w:hint="default"/>
+      </w:rPr>
+    </w:lvl>
+    <w:lvl w:ilvl="4" w:tplc="04090003" w:tentative="1">
+      <w:start w:val="1"/>
+      <w:numFmt w:val="bullet"/>
+      <w:lvlText w:val="o"/>
+      <w:lvlJc w:val="left"/>
+      <w:pPr>
+        <w:ind w:left="3600" w:hanging="360"/>
+      </w:pPr>
+      <w:rPr>
+        <w:rFonts w:ascii="Courier New" w:hAnsi="Courier New" w:cs="Courier New" w:hint="default"/>
+      </w:rPr>
+    </w:lvl>
+    <w:lvl w:ilvl="5" w:tplc="04090005" w:tentative="1">
+      <w:start w:val="1"/>
+      <w:numFmt w:val="bullet"/>
+      <w:lvlText w:val=""/>
+      <w:lvlJc w:val="left"/>
+      <w:pPr>
+        <w:ind w:left="4320" w:hanging="360"/>
+      </w:pPr>
+      <w:rPr>
+        <w:rFonts w:ascii="Wingdings" w:hAnsi="Wingdings" w:hint="default"/>
+      </w:rPr>
+    </w:lvl>
+    <w:lvl w:ilvl="6" w:tplc="04090001" w:tentative="1">
+      <w:start w:val="1"/>
+      <w:numFmt w:val="bullet"/>
+      <w:lvlText w:val=""/>
+      <w:lvlJc w:val="left"/>
+      <w:pPr>
+        <w:ind w:left="5040" w:hanging="360"/>
+      </w:pPr>
+      <w:rPr>
+        <w:rFonts w:ascii="Symbol" w:hAnsi="Symbol" w:hint="default"/>
+      </w:rPr>
+    </w:lvl>
+    <w:lvl w:ilvl="7" w:tplc="04090003" w:tentative="1">
+      <w:start w:val="1"/>
+      <w:numFmt w:val="bullet"/>
+      <w:lvlText w:val="o"/>
+      <w:lvlJc w:val="left"/>
+      <w:pPr>
+        <w:ind w:left="5760" w:hanging="360"/>
+      </w:pPr>
+      <w:rPr>
+        <w:rFonts w:ascii="Courier New" w:hAnsi="Courier New" w:cs="Courier New" w:hint="default"/>
+      </w:rPr>
+    </w:lvl>
+    <w:lvl w:ilvl="8" w:tplc="04090005" w:tentative="1">
+      <w:start w:val="1"/>
+      <w:numFmt w:val="bullet"/>
+      <w:lvlText w:val=""/>
+      <w:lvlJc w:val="left"/>
+      <w:pPr>
+        <w:ind w:left="6480" w:hanging="360"/>
+      </w:pPr>
+      <w:rPr>
+        <w:rFonts w:ascii="Wingdings" w:hAnsi="Wingdings" w:hint="default"/>
+      </w:rPr>
+    </w:lvl>
+  </w:abstractNum>
+  <w:abstractNum w:abstractNumId="2" w15:restartNumberingAfterBreak="0">
     <w:nsid w:val="5A937B5C"/>
     <w:multiLevelType w:val="hybridMultilevel"/>
     <w:tmpl w:val="95684A10"/>
@@ -2038,7 +2214,7 @@
       </w:rPr>
     </w:lvl>
   </w:abstractNum>
-  <w:abstractNum w:abstractNumId="2" w15:restartNumberingAfterBreak="0">
+  <w:abstractNum w:abstractNumId="3" w15:restartNumberingAfterBreak="0">
     <w:nsid w:val="64FA292C"/>
     <w:multiLevelType w:val="hybridMultilevel"/>
     <w:tmpl w:val="093E14FE"/>
@@ -2127,20 +2303,23 @@
       </w:pPr>
     </w:lvl>
   </w:abstractNum>
-  <w:num w:numId="1">
+  <w:num w:numId="1" w16cid:durableId="812526799">
     <w:abstractNumId w:val="0"/>
   </w:num>
-  <w:num w:numId="2">
+  <w:num w:numId="2" w16cid:durableId="1558783823">
+    <w:abstractNumId w:val="2"/>
+  </w:num>
+  <w:num w:numId="3" w16cid:durableId="1971203882">
+    <w:abstractNumId w:val="3"/>
+  </w:num>
+  <w:num w:numId="4" w16cid:durableId="2119520138">
     <w:abstractNumId w:val="1"/>
-  </w:num>
-  <w:num w:numId="3">
-    <w:abstractNumId w:val="2"/>
   </w:num>
 </w:numbering>
 </file>
 
 <file path=word/styles.xml><?xml version="1.0" encoding="utf-8"?>
-<w:styles xmlns:mc="http://schemas.openxmlformats.org/markup-compatibility/2006" xmlns:r="http://schemas.openxmlformats.org/officeDocument/2006/relationships" xmlns:w="http://schemas.openxmlformats.org/wordprocessingml/2006/main" xmlns:w14="http://schemas.microsoft.com/office/word/2010/wordml" xmlns:w15="http://schemas.microsoft.com/office/word/2012/wordml" xmlns:w16cid="http://schemas.microsoft.com/office/word/2016/wordml/cid" xmlns:w16se="http://schemas.microsoft.com/office/word/2015/wordml/symex" mc:Ignorable="w14 w15 w16se w16cid">
+<w:styles xmlns:mc="http://schemas.openxmlformats.org/markup-compatibility/2006" xmlns:r="http://schemas.openxmlformats.org/officeDocument/2006/relationships" xmlns:w="http://schemas.openxmlformats.org/wordprocessingml/2006/main" xmlns:w14="http://schemas.microsoft.com/office/word/2010/wordml" xmlns:w15="http://schemas.microsoft.com/office/word/2012/wordml" xmlns:w16cex="http://schemas.microsoft.com/office/word/2018/wordml/cex" xmlns:w16cid="http://schemas.microsoft.com/office/word/2016/wordml/cid" xmlns:w16="http://schemas.microsoft.com/office/word/2018/wordml" xmlns:w16du="http://schemas.microsoft.com/office/word/2023/wordml/word16du" xmlns:w16sdtdh="http://schemas.microsoft.com/office/word/2020/wordml/sdtdatahash" xmlns:w16sdtfl="http://schemas.microsoft.com/office/word/2024/wordml/sdtformatlock" xmlns:w16se="http://schemas.microsoft.com/office/word/2015/wordml/symex" mc:Ignorable="w14 w15 w16se w16cid w16 w16cex w16sdtdh w16sdtfl w16du">
   <w:docDefaults>
     <w:rPrDefault>
       <w:rPr>
@@ -2593,7 +2772,7 @@
     <w:uiPriority w:val="9"/>
     <w:unhideWhenUsed/>
     <w:qFormat/>
-    <w:rsid w:val="001B3420"/>
+    <w:rsid w:val="00E66AF8"/>
     <w:pPr>
       <w:keepNext/>
       <w:keepLines/>
@@ -2603,7 +2782,7 @@
     <w:rPr>
       <w:rFonts w:asciiTheme="majorHAnsi" w:eastAsiaTheme="majorEastAsia" w:hAnsiTheme="majorHAnsi" w:cstheme="majorBidi"/>
       <w:color w:val="385623" w:themeColor="accent6" w:themeShade="80"/>
-      <w:sz w:val="24"/>
+      <w:sz w:val="40"/>
       <w:szCs w:val="24"/>
     </w:rPr>
   </w:style>
@@ -2678,12 +2857,12 @@
     <w:basedOn w:val="DefaultParagraphFont"/>
     <w:link w:val="Heading3"/>
     <w:uiPriority w:val="9"/>
-    <w:rsid w:val="001B3420"/>
+    <w:rsid w:val="00E66AF8"/>
     <w:rPr>
       <w:rFonts w:asciiTheme="majorHAnsi" w:eastAsiaTheme="majorEastAsia" w:hAnsiTheme="majorHAnsi" w:cstheme="majorBidi"/>
       <w:noProof/>
       <w:color w:val="385623" w:themeColor="accent6" w:themeShade="80"/>
-      <w:sz w:val="24"/>
+      <w:sz w:val="40"/>
       <w:szCs w:val="24"/>
       <w:lang w:val="en-GB"/>
     </w:rPr>

</xml_diff>